<commit_message>
Added cap floor swaption pricing on unknown data
</commit_message>
<xml_diff>
--- a/implementazione modello e risultalti_BOZZA.docx
+++ b/implementazione modello e risultalti_BOZZA.docx
@@ -6,11 +6,39 @@
       <w:pPr>
         <w:rPr>
           <w:b/>
+          <w:color w:val="FF0000"/>
+          <w:u w:val="single"/>
           <w:lang w:val="en-US"/>
         </w:rPr>
       </w:pPr>
       <w:bookmarkStart w:id="0" w:name="_Hlk28865347"/>
       <w:bookmarkEnd w:id="0"/>
+      <w:r>
+        <w:rPr>
+          <w:b/>
+          <w:color w:val="FF0000"/>
+          <w:lang w:val="en-US"/>
+        </w:rPr>
+        <w:t xml:space="preserve">INFO SU  SPOT CURVE: </w:t>
+      </w:r>
+      <w:bookmarkStart w:id="1" w:name="_GoBack"/>
+      <w:bookmarkEnd w:id="1"/>
+      <w:r>
+        <w:rPr>
+          <w:b/>
+          <w:color w:val="FF0000"/>
+          <w:lang w:val="en-US"/>
+        </w:rPr>
+        <w:t>https://www.ecb.europa.eu/stats/financial_markets_and_interest_rates/euro_area_yield_curves/html/index.en.html</w:t>
+      </w:r>
+    </w:p>
+    <w:p>
+      <w:pPr>
+        <w:rPr>
+          <w:b/>
+          <w:lang w:val="en-US"/>
+        </w:rPr>
+      </w:pPr>
       <w:r>
         <w:rPr>
           <w:b/>
@@ -939,6 +967,7 @@
           <w:noProof/>
           <w:lang w:eastAsia="it-IT"/>
         </w:rPr>
+        <w:lastRenderedPageBreak/>
         <w:drawing>
           <wp:inline distT="0" distB="0" distL="0" distR="0" wp14:anchorId="21CB5199" wp14:editId="10061002">
             <wp:extent cx="2731135" cy="427355"/>
@@ -1001,7 +1030,6 @@
           <w:noProof/>
           <w:lang w:eastAsia="it-IT"/>
         </w:rPr>
-        <w:lastRenderedPageBreak/>
         <w:drawing>
           <wp:inline distT="0" distB="0" distL="0" distR="0" wp14:anchorId="53A0E3C2" wp14:editId="5E4E6ACF">
             <wp:extent cx="1704975" cy="1314450"/>
@@ -1330,23 +1358,7 @@
           <w:rFonts w:eastAsiaTheme="minorEastAsia"/>
           <w:lang w:val="en-US"/>
         </w:rPr>
-        <w:t xml:space="preserve"> wi</w:t>
-      </w:r>
-      <w:proofErr w:type="spellStart"/>
-      <w:r>
-        <w:rPr>
-          <w:rFonts w:eastAsiaTheme="minorEastAsia"/>
-          <w:lang w:val="en-US"/>
-        </w:rPr>
-        <w:t>th</w:t>
-      </w:r>
-      <w:proofErr w:type="spellEnd"/>
-      <w:r>
-        <w:rPr>
-          <w:rFonts w:eastAsiaTheme="minorEastAsia"/>
-          <w:lang w:val="en-US"/>
-        </w:rPr>
-        <w:t xml:space="preserve"> d degrees of freedom </w:t>
+        <w:t xml:space="preserve"> with d degrees of freedom </w:t>
       </w:r>
       <m:oMath>
         <m:r>
@@ -2180,6 +2192,7 @@
         <w:rPr>
           <w:lang w:val="en-US"/>
         </w:rPr>
+        <w:lastRenderedPageBreak/>
         <w:t>So OLS is found minimizing the following RSS:</w:t>
       </w:r>
     </w:p>
@@ -2194,7 +2207,6 @@
           <w:noProof/>
           <w:lang w:eastAsia="it-IT"/>
         </w:rPr>
-        <w:lastRenderedPageBreak/>
         <w:drawing>
           <wp:inline distT="0" distB="0" distL="0" distR="0" wp14:anchorId="01D0CCE3" wp14:editId="4250D78A">
             <wp:extent cx="3764280" cy="629285"/>
@@ -3509,8 +3521,6 @@
           <w:lang w:val="en-US"/>
         </w:rPr>
       </w:pPr>
-      <w:bookmarkStart w:id="1" w:name="_GoBack"/>
-      <w:bookmarkEnd w:id="1"/>
     </w:p>
     <w:p>
       <w:pPr>

</xml_diff>